<commit_message>
Fixing up the input button whilst adding back the CSS
</commit_message>
<xml_diff>
--- a/Website Designs & Logbook/Website Logbook.docx
+++ b/Website Designs & Logbook/Website Logbook.docx
@@ -4752,11 +4752,9 @@
       <w:r>
         <w:t xml:space="preserve">I have redesigned my website from looking like </w:t>
       </w:r>
-      <w:proofErr w:type="gramStart"/>
-      <w:r>
-        <w:t>this,</w:t>
-      </w:r>
-      <w:proofErr w:type="gramEnd"/>
+      <w:r>
+        <w:t>this;</w:t>
+      </w:r>
       <w:r>
         <w:t xml:space="preserve"> </w:t>
       </w:r>
@@ -4919,10 +4917,19 @@
     <w:p>
       <w:pPr>
         <w:pStyle w:val="NoSpacing"/>
-        <w:rPr>
-          <w:sz w:val="24"/>
-          <w:szCs w:val="32"/>
-        </w:rPr>
+      </w:pPr>
+    </w:p>
+    <w:p>
+      <w:pPr>
+        <w:pStyle w:val="NoSpacing"/>
+      </w:pPr>
+      <w:r>
+        <w:t xml:space="preserve">To provide my audience with a website where they can inquire, and see what the business is about whilst also knowing what the services cost. </w:t>
+      </w:r>
+    </w:p>
+    <w:p>
+      <w:pPr>
+        <w:pStyle w:val="NoSpacing"/>
       </w:pPr>
     </w:p>
     <w:p>
@@ -4936,10 +4943,19 @@
     <w:p>
       <w:pPr>
         <w:pStyle w:val="NoSpacing"/>
-        <w:rPr>
-          <w:sz w:val="24"/>
-          <w:szCs w:val="32"/>
-        </w:rPr>
+      </w:pPr>
+    </w:p>
+    <w:p>
+      <w:pPr>
+        <w:pStyle w:val="NoSpacing"/>
+      </w:pPr>
+      <w:r>
+        <w:t xml:space="preserve">This business targets the parents of children who want to get their children in education, </w:t>
+      </w:r>
+    </w:p>
+    <w:p>
+      <w:pPr>
+        <w:pStyle w:val="NoSpacing"/>
       </w:pPr>
     </w:p>
     <w:p>
@@ -4953,10 +4969,6 @@
     <w:p>
       <w:pPr>
         <w:pStyle w:val="NoSpacing"/>
-        <w:rPr>
-          <w:sz w:val="24"/>
-          <w:szCs w:val="32"/>
-        </w:rPr>
       </w:pPr>
     </w:p>
     <w:p>
@@ -4967,36 +4979,36 @@
         <w:t>Mood Board</w:t>
       </w:r>
     </w:p>
+    <w:p>
+      <w:pPr>
+        <w:pStyle w:val="NoSpacing"/>
+      </w:pPr>
+    </w:p>
+    <w:p>
+      <w:pPr>
+        <w:pStyle w:val="Heading1"/>
+      </w:pPr>
+      <w:r>
+        <w:t>Error</w:t>
+      </w:r>
+    </w:p>
+    <w:p>
+      <w:pPr>
+        <w:pStyle w:val="NoSpacing"/>
+      </w:pPr>
+    </w:p>
+    <w:p>
+      <w:pPr>
+        <w:pStyle w:val="Heading2"/>
+      </w:pPr>
+      <w:r>
+        <w:t>First Error</w:t>
+      </w:r>
+    </w:p>
     <w:p/>
     <w:p>
-      <w:pPr>
-        <w:pStyle w:val="Heading1"/>
-      </w:pPr>
-      <w:r>
-        <w:t>Error</w:t>
-      </w:r>
-    </w:p>
-    <w:p/>
-    <w:p>
-      <w:pPr>
-        <w:pStyle w:val="Heading2"/>
-      </w:pPr>
-      <w:r>
-        <w:t>First Error</w:t>
-      </w:r>
-    </w:p>
-    <w:p/>
-    <w:p>
-      <w:r>
-        <w:t xml:space="preserve">I realised that it never worked out because I would always get an error when I try to move my </w:t>
-      </w:r>
-      <w:proofErr w:type="spellStart"/>
-      <w:r>
-        <w:t>css</w:t>
-      </w:r>
-      <w:proofErr w:type="spellEnd"/>
-      <w:r>
-        <w:t>, to my stylesheet.css file.</w:t>
+      <w:r>
+        <w:t>I realised that it never worked out because I would always get an error when I try to move my css, to my stylesheet.css file.</w:t>
       </w:r>
     </w:p>
     <w:p/>
@@ -5050,12 +5062,9 @@
         </w:drawing>
       </w:r>
     </w:p>
-    <w:p/>
-    <w:p/>
-    <w:p/>
-    <w:p/>
-    <w:p>
-      <w:r>
+    <w:p>
+      <w:r>
+        <w:lastRenderedPageBreak/>
         <w:t>The result would turn out to be this. This made me realise that the blob animation style that I had put in using js (JavaScript), would not work out so I decided to redesign my website.</w:t>
       </w:r>
     </w:p>
@@ -5125,6 +5134,18 @@
       </w:r>
     </w:p>
     <w:p>
+      <w:pPr>
+        <w:pStyle w:val="Heading3"/>
+      </w:pPr>
+      <w:r>
+        <w:t xml:space="preserve">Old </w:t>
+      </w:r>
+      <w:r>
+        <w:t>Code :</w:t>
+      </w:r>
+    </w:p>
+    <w:p/>
+    <w:p>
       <w:r>
         <w:drawing>
           <wp:inline distT="0" distB="0" distL="0" distR="0" wp14:anchorId="088A9314" wp14:editId="0930D310">
@@ -5167,10 +5188,10 @@
       <w:r>
         <w:lastRenderedPageBreak/>
         <w:drawing>
-          <wp:inline distT="0" distB="0" distL="0" distR="0" wp14:anchorId="06A8630A" wp14:editId="1AA6FCED">
-            <wp:extent cx="5730866" cy="4397339"/>
-            <wp:effectExtent l="0" t="0" r="3810" b="3810"/>
-            <wp:docPr id="44" name="Picture 44"/>
+          <wp:inline distT="0" distB="0" distL="0" distR="0" wp14:anchorId="0CA1F4F0" wp14:editId="3C3E4C44">
+            <wp:extent cx="5639587" cy="5249008"/>
+            <wp:effectExtent l="0" t="0" r="0" b="8890"/>
+            <wp:docPr id="48" name="Picture 48"/>
             <wp:cNvGraphicFramePr>
               <a:graphicFrameLocks xmlns:a="http://schemas.openxmlformats.org/drawingml/2006/main" noChangeAspect="1"/>
             </wp:cNvGraphicFramePr>
@@ -5190,7 +5211,7 @@
                   <pic:spPr>
                     <a:xfrm>
                       <a:off x="0" y="0"/>
-                      <a:ext cx="5731509" cy="4397832"/>
+                      <a:ext cx="5639587" cy="5249008"/>
                     </a:xfrm>
                     <a:prstGeom prst="rect">
                       <a:avLst/>
@@ -5204,8 +5225,681 @@
       </w:r>
     </w:p>
     <w:p>
+      <w:r>
+        <w:t xml:space="preserve"> </w:t>
+      </w:r>
+      <w:r>
+        <w:drawing>
+          <wp:inline distT="0" distB="0" distL="0" distR="0" wp14:anchorId="726CD0FD" wp14:editId="6FA7177B">
+            <wp:extent cx="5673889" cy="1746607"/>
+            <wp:effectExtent l="0" t="0" r="3175" b="6350"/>
+            <wp:docPr id="46" name="Picture 46"/>
+            <wp:cNvGraphicFramePr>
+              <a:graphicFrameLocks xmlns:a="http://schemas.openxmlformats.org/drawingml/2006/main" noChangeAspect="1"/>
+            </wp:cNvGraphicFramePr>
+            <a:graphic xmlns:a="http://schemas.openxmlformats.org/drawingml/2006/main">
+              <a:graphicData uri="http://schemas.openxmlformats.org/drawingml/2006/picture">
+                <pic:pic xmlns:pic="http://schemas.openxmlformats.org/drawingml/2006/picture">
+                  <pic:nvPicPr>
+                    <pic:cNvPr id="0" name=""/>
+                    <pic:cNvPicPr/>
+                  </pic:nvPicPr>
+                  <pic:blipFill>
+                    <a:blip r:embed="rId21"/>
+                    <a:stretch>
+                      <a:fillRect/>
+                    </a:stretch>
+                  </pic:blipFill>
+                  <pic:spPr>
+                    <a:xfrm>
+                      <a:off x="0" y="0"/>
+                      <a:ext cx="5674331" cy="1746743"/>
+                    </a:xfrm>
+                    <a:prstGeom prst="rect">
+                      <a:avLst/>
+                    </a:prstGeom>
+                  </pic:spPr>
+                </pic:pic>
+              </a:graphicData>
+            </a:graphic>
+          </wp:inline>
+        </w:drawing>
+      </w:r>
+    </w:p>
+    <w:p>
+      <w:pPr>
+        <w:rPr>
+          <w:noProof/>
+          <w:lang w:eastAsia="en-GB"/>
+        </w:rPr>
+      </w:pPr>
+      <w:r>
+        <w:rPr>
+          <w:noProof/>
+          <w:lang w:eastAsia="en-GB"/>
+        </w:rPr>
+        <w:t xml:space="preserve"> The email Validation is unable to find the event even though the event is defined, asking the button to be clicke</w:t>
+      </w:r>
+      <w:r>
+        <w:rPr>
+          <w:noProof/>
+          <w:lang w:eastAsia="en-GB"/>
+        </w:rPr>
+        <w:t xml:space="preserve">d. This </w:t>
+      </w:r>
+      <w:r>
+        <w:rPr>
+          <w:noProof/>
+          <w:lang w:eastAsia="en-GB"/>
+        </w:rPr>
+        <w:t xml:space="preserve">doesn’t allow the code to work and validate the email. </w:t>
+      </w:r>
+    </w:p>
+    <w:p>
+      <w:pPr>
+        <w:rPr>
+          <w:noProof/>
+          <w:lang w:eastAsia="en-GB"/>
+        </w:rPr>
+      </w:pPr>
+    </w:p>
+    <w:p>
+      <w:pPr>
+        <w:rPr>
+          <w:noProof/>
+          <w:lang w:eastAsia="en-GB"/>
+        </w:rPr>
+      </w:pPr>
+      <w:r>
+        <w:rPr>
+          <w:noProof/>
+          <w:lang w:eastAsia="en-GB"/>
+        </w:rPr>
+        <w:lastRenderedPageBreak/>
+        <w:drawing>
+          <wp:inline distT="0" distB="0" distL="0" distR="0" wp14:anchorId="1BDD2CF2" wp14:editId="790743DF">
+            <wp:extent cx="5731510" cy="1447259"/>
+            <wp:effectExtent l="0" t="0" r="2540" b="635"/>
+            <wp:docPr id="45" name="Picture 45" descr="https://cdn.discordapp.com/attachments/896464123674648596/958479098303369216/unknown.png"/>
+            <wp:cNvGraphicFramePr>
+              <a:graphicFrameLocks xmlns:a="http://schemas.openxmlformats.org/drawingml/2006/main" noChangeAspect="1"/>
+            </wp:cNvGraphicFramePr>
+            <a:graphic xmlns:a="http://schemas.openxmlformats.org/drawingml/2006/main">
+              <a:graphicData uri="http://schemas.openxmlformats.org/drawingml/2006/picture">
+                <pic:pic xmlns:pic="http://schemas.openxmlformats.org/drawingml/2006/picture">
+                  <pic:nvPicPr>
+                    <pic:cNvPr id="0" name="Picture 1" descr="https://cdn.discordapp.com/attachments/896464123674648596/958479098303369216/unknown.png"/>
+                    <pic:cNvPicPr>
+                      <a:picLocks noChangeAspect="1" noChangeArrowheads="1"/>
+                    </pic:cNvPicPr>
+                  </pic:nvPicPr>
+                  <pic:blipFill>
+                    <a:blip r:embed="rId22">
+                      <a:extLst>
+                        <a:ext uri="{28A0092B-C50C-407E-A947-70E740481C1C}">
+                          <a14:useLocalDpi xmlns:a14="http://schemas.microsoft.com/office/drawing/2010/main" val="0"/>
+                        </a:ext>
+                      </a:extLst>
+                    </a:blip>
+                    <a:srcRect/>
+                    <a:stretch>
+                      <a:fillRect/>
+                    </a:stretch>
+                  </pic:blipFill>
+                  <pic:spPr bwMode="auto">
+                    <a:xfrm>
+                      <a:off x="0" y="0"/>
+                      <a:ext cx="5731510" cy="1447259"/>
+                    </a:xfrm>
+                    <a:prstGeom prst="rect">
+                      <a:avLst/>
+                    </a:prstGeom>
+                    <a:noFill/>
+                    <a:ln>
+                      <a:noFill/>
+                    </a:ln>
+                  </pic:spPr>
+                </pic:pic>
+              </a:graphicData>
+            </a:graphic>
+          </wp:inline>
+        </w:drawing>
+      </w:r>
+    </w:p>
+    <w:p>
+      <w:pPr>
+        <w:rPr>
+          <w:noProof/>
+          <w:lang w:eastAsia="en-GB"/>
+        </w:rPr>
+      </w:pPr>
+      <w:r>
+        <w:rPr>
+          <w:noProof/>
+          <w:lang w:eastAsia="en-GB"/>
+        </w:rPr>
+        <w:t xml:space="preserve">The function works but now displays many errors, supposedly saying the innerText is incorrect. When the function should work but </w:t>
+      </w:r>
+      <w:r>
+        <w:rPr>
+          <w:noProof/>
+          <w:lang w:eastAsia="en-GB"/>
+        </w:rPr>
+        <w:t>doesn’t.</w:t>
+      </w:r>
+    </w:p>
+    <w:p>
+      <w:pPr>
+        <w:rPr>
+          <w:noProof/>
+          <w:lang w:eastAsia="en-GB"/>
+        </w:rPr>
+      </w:pPr>
+    </w:p>
+    <w:p>
+      <w:pPr>
+        <w:pStyle w:val="Heading3"/>
+        <w:rPr>
+          <w:noProof/>
+          <w:lang w:eastAsia="en-GB"/>
+        </w:rPr>
+      </w:pPr>
+      <w:r>
+        <w:rPr>
+          <w:noProof/>
+          <w:lang w:eastAsia="en-GB"/>
+        </w:rPr>
+        <w:t xml:space="preserve">New Code : </w:t>
+      </w:r>
+    </w:p>
+    <w:p>
+      <w:pPr>
+        <w:rPr>
+          <w:noProof/>
+          <w:lang w:eastAsia="en-GB"/>
+        </w:rPr>
+      </w:pPr>
+    </w:p>
+    <w:p>
+      <w:pPr>
+        <w:rPr>
+          <w:noProof/>
+          <w:lang w:eastAsia="en-GB"/>
+        </w:rPr>
+      </w:pPr>
+      <w:r>
+        <w:rPr>
+          <w:noProof/>
+          <w:lang w:eastAsia="en-GB"/>
+        </w:rPr>
+        <w:t xml:space="preserve">So I had to change the majority of the function code inorder to get it to work. This allowed the </w:t>
+      </w:r>
+      <w:r>
+        <w:rPr>
+          <w:noProof/>
+          <w:lang w:eastAsia="en-GB"/>
+        </w:rPr>
+        <w:t>code to work because I had one to many error’ing pieces of code within this one file.</w:t>
+      </w:r>
+    </w:p>
+    <w:p>
+      <w:pPr>
+        <w:rPr>
+          <w:noProof/>
+          <w:lang w:eastAsia="en-GB"/>
+        </w:rPr>
+      </w:pPr>
+      <w:r>
+        <w:rPr>
+          <w:noProof/>
+          <w:lang w:eastAsia="en-GB"/>
+        </w:rPr>
+        <w:drawing>
+          <wp:inline distT="0" distB="0" distL="0" distR="0" wp14:anchorId="1D156BC8" wp14:editId="3DFA5720">
+            <wp:extent cx="5731510" cy="4790955"/>
+            <wp:effectExtent l="0" t="0" r="2540" b="0"/>
+            <wp:docPr id="49" name="Picture 49"/>
+            <wp:cNvGraphicFramePr>
+              <a:graphicFrameLocks xmlns:a="http://schemas.openxmlformats.org/drawingml/2006/main" noChangeAspect="1"/>
+            </wp:cNvGraphicFramePr>
+            <a:graphic xmlns:a="http://schemas.openxmlformats.org/drawingml/2006/main">
+              <a:graphicData uri="http://schemas.openxmlformats.org/drawingml/2006/picture">
+                <pic:pic xmlns:pic="http://schemas.openxmlformats.org/drawingml/2006/picture">
+                  <pic:nvPicPr>
+                    <pic:cNvPr id="0" name=""/>
+                    <pic:cNvPicPr/>
+                  </pic:nvPicPr>
+                  <pic:blipFill>
+                    <a:blip r:embed="rId23"/>
+                    <a:stretch>
+                      <a:fillRect/>
+                    </a:stretch>
+                  </pic:blipFill>
+                  <pic:spPr>
+                    <a:xfrm>
+                      <a:off x="0" y="0"/>
+                      <a:ext cx="5731510" cy="4790955"/>
+                    </a:xfrm>
+                    <a:prstGeom prst="rect">
+                      <a:avLst/>
+                    </a:prstGeom>
+                  </pic:spPr>
+                </pic:pic>
+              </a:graphicData>
+            </a:graphic>
+          </wp:inline>
+        </w:drawing>
+      </w:r>
+    </w:p>
+    <w:p>
+      <w:pPr>
+        <w:rPr>
+          <w:noProof/>
+          <w:lang w:eastAsia="en-GB"/>
+        </w:rPr>
+      </w:pPr>
+      <w:r>
+        <w:rPr>
+          <w:noProof/>
+          <w:lang w:eastAsia="en-GB"/>
+        </w:rPr>
+        <w:t xml:space="preserve">This change had made the code work, allowing me to check whether the user is inputting a correct Email Address.  </w:t>
+      </w:r>
+    </w:p>
+    <w:p>
+      <w:pPr>
+        <w:rPr>
+          <w:noProof/>
+          <w:lang w:eastAsia="en-GB"/>
+        </w:rPr>
+      </w:pPr>
+    </w:p>
+    <w:p>
+      <w:pPr>
+        <w:pStyle w:val="Heading3"/>
+        <w:rPr>
+          <w:noProof/>
+          <w:lang w:eastAsia="en-GB"/>
+        </w:rPr>
+      </w:pPr>
+      <w:r>
+        <w:rPr>
+          <w:noProof/>
+          <w:lang w:eastAsia="en-GB"/>
+        </w:rPr>
+        <w:lastRenderedPageBreak/>
+        <w:t>Error 3</w:t>
+      </w:r>
+    </w:p>
+    <w:p>
+      <w:pPr>
+        <w:pStyle w:val="NoSpacing"/>
+        <w:rPr>
+          <w:noProof/>
+          <w:lang w:eastAsia="en-GB"/>
+        </w:rPr>
+      </w:pPr>
+    </w:p>
+    <w:p>
+      <w:pPr>
+        <w:pStyle w:val="NoSpacing"/>
+        <w:rPr>
+          <w:noProof/>
+          <w:lang w:eastAsia="en-GB"/>
+        </w:rPr>
+      </w:pPr>
+      <w:r>
+        <w:rPr>
+          <w:noProof/>
+          <w:lang w:eastAsia="en-GB"/>
+        </w:rPr>
+        <w:t xml:space="preserve"> The form page would load another frame, tab, window and then the code would break because there was an empty action tag that would load another frame. This would break the code since I was unable to go back to the previous page.</w:t>
+      </w:r>
+    </w:p>
+    <w:p>
+      <w:pPr>
+        <w:pStyle w:val="NoSpacing"/>
+        <w:rPr>
+          <w:noProof/>
+          <w:lang w:eastAsia="en-GB"/>
+        </w:rPr>
+      </w:pPr>
+    </w:p>
+    <w:p>
+      <w:pPr>
+        <w:pStyle w:val="NoSpacing"/>
+        <w:rPr>
+          <w:noProof/>
+          <w:lang w:eastAsia="en-GB"/>
+        </w:rPr>
+      </w:pPr>
+    </w:p>
+    <w:p>
+      <w:pPr>
+        <w:pStyle w:val="NoSpacing"/>
+        <w:rPr>
+          <w:noProof/>
+          <w:lang w:eastAsia="en-GB"/>
+        </w:rPr>
+      </w:pPr>
+      <w:r>
+        <w:rPr>
+          <w:noProof/>
+          <w:lang w:eastAsia="en-GB"/>
+        </w:rPr>
+        <w:drawing>
+          <wp:inline distT="0" distB="0" distL="0" distR="0" wp14:anchorId="1313C366" wp14:editId="377C8000">
+            <wp:extent cx="5731510" cy="2372821"/>
+            <wp:effectExtent l="0" t="0" r="2540" b="8890"/>
+            <wp:docPr id="50" name="Picture 50"/>
+            <wp:cNvGraphicFramePr>
+              <a:graphicFrameLocks xmlns:a="http://schemas.openxmlformats.org/drawingml/2006/main" noChangeAspect="1"/>
+            </wp:cNvGraphicFramePr>
+            <a:graphic xmlns:a="http://schemas.openxmlformats.org/drawingml/2006/main">
+              <a:graphicData uri="http://schemas.openxmlformats.org/drawingml/2006/picture">
+                <pic:pic xmlns:pic="http://schemas.openxmlformats.org/drawingml/2006/picture">
+                  <pic:nvPicPr>
+                    <pic:cNvPr id="0" name=""/>
+                    <pic:cNvPicPr/>
+                  </pic:nvPicPr>
+                  <pic:blipFill>
+                    <a:blip r:embed="rId24"/>
+                    <a:stretch>
+                      <a:fillRect/>
+                    </a:stretch>
+                  </pic:blipFill>
+                  <pic:spPr>
+                    <a:xfrm>
+                      <a:off x="0" y="0"/>
+                      <a:ext cx="5731510" cy="2372821"/>
+                    </a:xfrm>
+                    <a:prstGeom prst="rect">
+                      <a:avLst/>
+                    </a:prstGeom>
+                  </pic:spPr>
+                </pic:pic>
+              </a:graphicData>
+            </a:graphic>
+          </wp:inline>
+        </w:drawing>
+      </w:r>
+    </w:p>
+    <w:p>
+      <w:pPr>
+        <w:pStyle w:val="NoSpacing"/>
+        <w:rPr>
+          <w:noProof/>
+          <w:lang w:eastAsia="en-GB"/>
+        </w:rPr>
+      </w:pPr>
+    </w:p>
+    <w:p>
+      <w:pPr>
+        <w:pStyle w:val="NoSpacing"/>
+        <w:rPr>
+          <w:noProof/>
+          <w:lang w:eastAsia="en-GB"/>
+        </w:rPr>
+      </w:pPr>
+      <w:r>
+        <w:rPr>
+          <w:noProof/>
+          <w:lang w:eastAsia="en-GB"/>
+        </w:rPr>
+        <w:t>I fixed the issue by having “</w:t>
+      </w:r>
+      <w:r>
+        <w:rPr>
+          <w:noProof/>
+          <w:lang w:eastAsia="en-GB"/>
+        </w:rPr>
+        <w:t>javascript:validate()</w:t>
+      </w:r>
+      <w:r>
+        <w:rPr>
+          <w:noProof/>
+          <w:lang w:eastAsia="en-GB"/>
+        </w:rPr>
+        <w:t>” ins</w:t>
+      </w:r>
+      <w:r>
+        <w:rPr>
+          <w:noProof/>
+          <w:lang w:eastAsia="en-GB"/>
+        </w:rPr>
+        <w:t>ide the action tag such as this. This ignored the frame opening and sent the actual message of having an incorrect/invalid or correct/valid email address display.</w:t>
+      </w:r>
       <w:bookmarkStart w:id="0" w:name="_GoBack"/>
       <w:bookmarkEnd w:id="0"/>
+      <w:r>
+        <w:rPr>
+          <w:noProof/>
+          <w:lang w:eastAsia="en-GB"/>
+        </w:rPr>
+        <w:br/>
+      </w:r>
+    </w:p>
+    <w:p>
+      <w:pPr>
+        <w:shd w:val="clear" w:color="auto" w:fill="282C34"/>
+        <w:spacing w:line="285" w:lineRule="atLeast"/>
+        <w:rPr>
+          <w:rFonts w:ascii="Consolas" w:eastAsia="Times New Roman" w:hAnsi="Consolas" w:cs="Times New Roman"/>
+          <w:color w:val="ABB2BF"/>
+          <w:sz w:val="21"/>
+          <w:szCs w:val="21"/>
+          <w:lang w:eastAsia="en-GB"/>
+        </w:rPr>
+      </w:pPr>
+      <w:r>
+        <w:rPr>
+          <w:rFonts w:ascii="Consolas" w:eastAsia="Times New Roman" w:hAnsi="Consolas" w:cs="Times New Roman"/>
+          <w:color w:val="ABB2BF"/>
+          <w:sz w:val="21"/>
+          <w:szCs w:val="21"/>
+          <w:lang w:eastAsia="en-GB"/>
+        </w:rPr>
+        <w:t>&lt;</w:t>
+      </w:r>
+      <w:r>
+        <w:rPr>
+          <w:rFonts w:ascii="Consolas" w:eastAsia="Times New Roman" w:hAnsi="Consolas" w:cs="Times New Roman"/>
+          <w:color w:val="E06C75"/>
+          <w:sz w:val="21"/>
+          <w:szCs w:val="21"/>
+          <w:lang w:eastAsia="en-GB"/>
+        </w:rPr>
+        <w:t>form</w:t>
+      </w:r>
+      <w:r>
+        <w:rPr>
+          <w:rFonts w:ascii="Consolas" w:eastAsia="Times New Roman" w:hAnsi="Consolas" w:cs="Times New Roman"/>
+          <w:color w:val="ABB2BF"/>
+          <w:sz w:val="21"/>
+          <w:szCs w:val="21"/>
+          <w:lang w:eastAsia="en-GB"/>
+        </w:rPr>
+        <w:t xml:space="preserve"> </w:t>
+      </w:r>
+      <w:r>
+        <w:rPr>
+          <w:rFonts w:ascii="Consolas" w:eastAsia="Times New Roman" w:hAnsi="Consolas" w:cs="Times New Roman"/>
+          <w:color w:val="D19A66"/>
+          <w:sz w:val="21"/>
+          <w:szCs w:val="21"/>
+          <w:lang w:eastAsia="en-GB"/>
+        </w:rPr>
+        <w:t>method</w:t>
+      </w:r>
+      <w:r>
+        <w:rPr>
+          <w:rFonts w:ascii="Consolas" w:eastAsia="Times New Roman" w:hAnsi="Consolas" w:cs="Times New Roman"/>
+          <w:color w:val="ABB2BF"/>
+          <w:sz w:val="21"/>
+          <w:szCs w:val="21"/>
+          <w:lang w:eastAsia="en-GB"/>
+        </w:rPr>
+        <w:t>=</w:t>
+      </w:r>
+      <w:r>
+        <w:rPr>
+          <w:rFonts w:ascii="Consolas" w:eastAsia="Times New Roman" w:hAnsi="Consolas" w:cs="Times New Roman"/>
+          <w:color w:val="98C379"/>
+          <w:sz w:val="21"/>
+          <w:szCs w:val="21"/>
+          <w:lang w:eastAsia="en-GB"/>
+        </w:rPr>
+        <w:t>"post"</w:t>
+      </w:r>
+      <w:r>
+        <w:rPr>
+          <w:rFonts w:ascii="Consolas" w:eastAsia="Times New Roman" w:hAnsi="Consolas" w:cs="Times New Roman"/>
+          <w:color w:val="ABB2BF"/>
+          <w:sz w:val="21"/>
+          <w:szCs w:val="21"/>
+          <w:lang w:eastAsia="en-GB"/>
+        </w:rPr>
+        <w:t xml:space="preserve"> </w:t>
+      </w:r>
+      <w:r>
+        <w:rPr>
+          <w:rFonts w:ascii="Consolas" w:eastAsia="Times New Roman" w:hAnsi="Consolas" w:cs="Times New Roman"/>
+          <w:color w:val="D19A66"/>
+          <w:sz w:val="21"/>
+          <w:szCs w:val="21"/>
+          <w:lang w:eastAsia="en-GB"/>
+        </w:rPr>
+        <w:t>id</w:t>
+      </w:r>
+      <w:r>
+        <w:rPr>
+          <w:rFonts w:ascii="Consolas" w:eastAsia="Times New Roman" w:hAnsi="Consolas" w:cs="Times New Roman"/>
+          <w:color w:val="ABB2BF"/>
+          <w:sz w:val="21"/>
+          <w:szCs w:val="21"/>
+          <w:lang w:eastAsia="en-GB"/>
+        </w:rPr>
+        <w:t>=</w:t>
+      </w:r>
+      <w:r>
+        <w:rPr>
+          <w:rFonts w:ascii="Consolas" w:eastAsia="Times New Roman" w:hAnsi="Consolas" w:cs="Times New Roman"/>
+          <w:color w:val="98C379"/>
+          <w:sz w:val="21"/>
+          <w:szCs w:val="21"/>
+          <w:lang w:eastAsia="en-GB"/>
+        </w:rPr>
+        <w:t>"form"</w:t>
+      </w:r>
+      <w:r>
+        <w:rPr>
+          <w:rFonts w:ascii="Consolas" w:eastAsia="Times New Roman" w:hAnsi="Consolas" w:cs="Times New Roman"/>
+          <w:color w:val="ABB2BF"/>
+          <w:sz w:val="21"/>
+          <w:szCs w:val="21"/>
+          <w:lang w:eastAsia="en-GB"/>
+        </w:rPr>
+        <w:t xml:space="preserve"> </w:t>
+      </w:r>
+      <w:r>
+        <w:rPr>
+          <w:rFonts w:ascii="Consolas" w:eastAsia="Times New Roman" w:hAnsi="Consolas" w:cs="Times New Roman"/>
+          <w:color w:val="D19A66"/>
+          <w:sz w:val="21"/>
+          <w:szCs w:val="21"/>
+          <w:lang w:eastAsia="en-GB"/>
+        </w:rPr>
+        <w:t>action</w:t>
+      </w:r>
+      <w:r>
+        <w:rPr>
+          <w:rFonts w:ascii="Consolas" w:eastAsia="Times New Roman" w:hAnsi="Consolas" w:cs="Times New Roman"/>
+          <w:color w:val="ABB2BF"/>
+          <w:sz w:val="21"/>
+          <w:szCs w:val="21"/>
+          <w:lang w:eastAsia="en-GB"/>
+        </w:rPr>
+        <w:t>=</w:t>
+      </w:r>
+      <w:r>
+        <w:rPr>
+          <w:rFonts w:ascii="Consolas" w:eastAsia="Times New Roman" w:hAnsi="Consolas" w:cs="Times New Roman"/>
+          <w:color w:val="98C379"/>
+          <w:sz w:val="21"/>
+          <w:szCs w:val="21"/>
+          <w:lang w:eastAsia="en-GB"/>
+        </w:rPr>
+        <w:t>"javascript:validate()"</w:t>
+      </w:r>
+      <w:r>
+        <w:rPr>
+          <w:rFonts w:ascii="Consolas" w:eastAsia="Times New Roman" w:hAnsi="Consolas" w:cs="Times New Roman"/>
+          <w:color w:val="ABB2BF"/>
+          <w:sz w:val="21"/>
+          <w:szCs w:val="21"/>
+          <w:lang w:eastAsia="en-GB"/>
+        </w:rPr>
+        <w:t>&gt;</w:t>
+      </w:r>
+    </w:p>
+    <w:p>
+      <w:pPr>
+        <w:pStyle w:val="NoSpacing"/>
+        <w:rPr>
+          <w:noProof/>
+          <w:lang w:eastAsia="en-GB"/>
+        </w:rPr>
+      </w:pPr>
+    </w:p>
+    <w:p>
+      <w:pPr>
+        <w:pStyle w:val="NoSpacing"/>
+        <w:rPr>
+          <w:noProof/>
+          <w:lang w:eastAsia="en-GB"/>
+        </w:rPr>
+      </w:pPr>
+      <w:r>
+        <w:rPr>
+          <w:noProof/>
+          <w:lang w:eastAsia="en-GB"/>
+        </w:rPr>
+        <w:drawing>
+          <wp:inline distT="0" distB="0" distL="0" distR="0" wp14:anchorId="78F2FCD9" wp14:editId="016A9401">
+            <wp:extent cx="5731510" cy="2228921"/>
+            <wp:effectExtent l="0" t="0" r="2540" b="0"/>
+            <wp:docPr id="51" name="Picture 51"/>
+            <wp:cNvGraphicFramePr>
+              <a:graphicFrameLocks xmlns:a="http://schemas.openxmlformats.org/drawingml/2006/main" noChangeAspect="1"/>
+            </wp:cNvGraphicFramePr>
+            <a:graphic xmlns:a="http://schemas.openxmlformats.org/drawingml/2006/main">
+              <a:graphicData uri="http://schemas.openxmlformats.org/drawingml/2006/picture">
+                <pic:pic xmlns:pic="http://schemas.openxmlformats.org/drawingml/2006/picture">
+                  <pic:nvPicPr>
+                    <pic:cNvPr id="0" name=""/>
+                    <pic:cNvPicPr/>
+                  </pic:nvPicPr>
+                  <pic:blipFill>
+                    <a:blip r:embed="rId25"/>
+                    <a:stretch>
+                      <a:fillRect/>
+                    </a:stretch>
+                  </pic:blipFill>
+                  <pic:spPr>
+                    <a:xfrm>
+                      <a:off x="0" y="0"/>
+                      <a:ext cx="5731510" cy="2228921"/>
+                    </a:xfrm>
+                    <a:prstGeom prst="rect">
+                      <a:avLst/>
+                    </a:prstGeom>
+                  </pic:spPr>
+                </pic:pic>
+              </a:graphicData>
+            </a:graphic>
+          </wp:inline>
+        </w:drawing>
+      </w:r>
     </w:p>
     <w:sectPr>
       <w:pgSz w:w="11906" w:h="16838"/>
@@ -5424,6 +6118,28 @@
       <w:szCs w:val="26"/>
     </w:rPr>
   </w:style>
+  <w:style w:type="paragraph" w:styleId="Heading3">
+    <w:name w:val="heading 3"/>
+    <w:basedOn w:val="Normal"/>
+    <w:next w:val="Normal"/>
+    <w:link w:val="Heading3Char"/>
+    <w:uiPriority w:val="9"/>
+    <w:unhideWhenUsed/>
+    <w:qFormat/>
+    <w:rsid w:val="006879D0"/>
+    <w:pPr>
+      <w:keepNext/>
+      <w:keepLines/>
+      <w:spacing w:before="200" w:after="0"/>
+      <w:outlineLvl w:val="2"/>
+    </w:pPr>
+    <w:rPr>
+      <w:rFonts w:asciiTheme="majorHAnsi" w:eastAsiaTheme="majorEastAsia" w:hAnsiTheme="majorHAnsi" w:cstheme="majorBidi"/>
+      <w:b/>
+      <w:bCs/>
+      <w:color w:val="4472C4" w:themeColor="accent1"/>
+    </w:rPr>
+  </w:style>
   <w:style w:type="character" w:default="1" w:styleId="DefaultParagraphFont">
     <w:name w:val="Default Paragraph Font"/>
     <w:uiPriority w:val="1"/>
@@ -5595,6 +6311,19 @@
       <w:color w:val="4472C4" w:themeColor="accent1"/>
       <w:sz w:val="26"/>
       <w:szCs w:val="26"/>
+    </w:rPr>
+  </w:style>
+  <w:style w:type="character" w:customStyle="1" w:styleId="Heading3Char">
+    <w:name w:val="Heading 3 Char"/>
+    <w:basedOn w:val="DefaultParagraphFont"/>
+    <w:link w:val="Heading3"/>
+    <w:uiPriority w:val="9"/>
+    <w:rsid w:val="006879D0"/>
+    <w:rPr>
+      <w:rFonts w:asciiTheme="majorHAnsi" w:eastAsiaTheme="majorEastAsia" w:hAnsiTheme="majorHAnsi" w:cstheme="majorBidi"/>
+      <w:b/>
+      <w:bCs/>
+      <w:color w:val="4472C4" w:themeColor="accent1"/>
     </w:rPr>
   </w:style>
 </w:styles>
@@ -5805,6 +6534,28 @@
       <w:szCs w:val="26"/>
     </w:rPr>
   </w:style>
+  <w:style w:type="paragraph" w:styleId="Heading3">
+    <w:name w:val="heading 3"/>
+    <w:basedOn w:val="Normal"/>
+    <w:next w:val="Normal"/>
+    <w:link w:val="Heading3Char"/>
+    <w:uiPriority w:val="9"/>
+    <w:unhideWhenUsed/>
+    <w:qFormat/>
+    <w:rsid w:val="006879D0"/>
+    <w:pPr>
+      <w:keepNext/>
+      <w:keepLines/>
+      <w:spacing w:before="200" w:after="0"/>
+      <w:outlineLvl w:val="2"/>
+    </w:pPr>
+    <w:rPr>
+      <w:rFonts w:asciiTheme="majorHAnsi" w:eastAsiaTheme="majorEastAsia" w:hAnsiTheme="majorHAnsi" w:cstheme="majorBidi"/>
+      <w:b/>
+      <w:bCs/>
+      <w:color w:val="4472C4" w:themeColor="accent1"/>
+    </w:rPr>
+  </w:style>
   <w:style w:type="character" w:default="1" w:styleId="DefaultParagraphFont">
     <w:name w:val="Default Paragraph Font"/>
     <w:uiPriority w:val="1"/>
@@ -5976,6 +6727,19 @@
       <w:color w:val="4472C4" w:themeColor="accent1"/>
       <w:sz w:val="26"/>
       <w:szCs w:val="26"/>
+    </w:rPr>
+  </w:style>
+  <w:style w:type="character" w:customStyle="1" w:styleId="Heading3Char">
+    <w:name w:val="Heading 3 Char"/>
+    <w:basedOn w:val="DefaultParagraphFont"/>
+    <w:link w:val="Heading3"/>
+    <w:uiPriority w:val="9"/>
+    <w:rsid w:val="006879D0"/>
+    <w:rPr>
+      <w:rFonts w:asciiTheme="majorHAnsi" w:eastAsiaTheme="majorEastAsia" w:hAnsiTheme="majorHAnsi" w:cstheme="majorBidi"/>
+      <w:b/>
+      <w:bCs/>
+      <w:color w:val="4472C4" w:themeColor="accent1"/>
     </w:rPr>
   </w:style>
 </w:styles>
@@ -6562,7 +7326,7 @@
 </file>
 
 <file path=customXml/itemProps5.xml><?xml version="1.0" encoding="utf-8"?>
-<ds:datastoreItem xmlns:ds="http://schemas.openxmlformats.org/officeDocument/2006/customXml" ds:itemID="{12C2F4C9-939D-4F9D-8FE3-2AE67BE1BA28}">
+<ds:datastoreItem xmlns:ds="http://schemas.openxmlformats.org/officeDocument/2006/customXml" ds:itemID="{F5B8F9BD-261C-4FEF-83D3-F86623E582B7}">
   <ds:schemaRefs>
     <ds:schemaRef ds:uri="http://schemas.openxmlformats.org/officeDocument/2006/bibliography"/>
   </ds:schemaRefs>

</xml_diff>

<commit_message>
More testing + Updated Log's
</commit_message>
<xml_diff>
--- a/Website Designs & Logbook/Website Logbook.docx
+++ b/Website Designs & Logbook/Website Logbook.docx
@@ -5147,6 +5147,10 @@
     <w:p/>
     <w:p>
       <w:r>
+        <w:rPr>
+          <w:noProof/>
+          <w:lang w:eastAsia="en-GB"/>
+        </w:rPr>
         <w:drawing>
           <wp:inline distT="0" distB="0" distL="0" distR="0" wp14:anchorId="088A9314" wp14:editId="0930D310">
             <wp:extent cx="6000108" cy="2887038"/>
@@ -5186,6 +5190,10 @@
     </w:p>
     <w:p>
       <w:r>
+        <w:rPr>
+          <w:noProof/>
+          <w:lang w:eastAsia="en-GB"/>
+        </w:rPr>
         <w:lastRenderedPageBreak/>
         <w:drawing>
           <wp:inline distT="0" distB="0" distL="0" distR="0" wp14:anchorId="0CA1F4F0" wp14:editId="3C3E4C44">
@@ -5229,6 +5237,10 @@
         <w:t xml:space="preserve"> </w:t>
       </w:r>
       <w:r>
+        <w:rPr>
+          <w:noProof/>
+          <w:lang w:eastAsia="en-GB"/>
+        </w:rPr>
         <w:drawing>
           <wp:inline distT="0" distB="0" distL="0" distR="0" wp14:anchorId="726CD0FD" wp14:editId="6FA7177B">
             <wp:extent cx="5673889" cy="1746607"/>
@@ -5910,21 +5922,412 @@
     </w:p>
     <w:p>
       <w:pPr>
+        <w:pStyle w:val="NoSpacing"/>
+        <w:rPr>
+          <w:noProof/>
+          <w:lang w:eastAsia="en-GB"/>
+        </w:rPr>
+      </w:pPr>
+    </w:p>
+    <w:p>
+      <w:pPr>
+        <w:pStyle w:val="NoSpacing"/>
+        <w:rPr>
+          <w:noProof/>
+          <w:lang w:eastAsia="en-GB"/>
+        </w:rPr>
+      </w:pPr>
+    </w:p>
+    <w:p>
+      <w:pPr>
         <w:pStyle w:val="Heading2"/>
         <w:rPr>
           <w:noProof/>
           <w:lang w:eastAsia="en-GB"/>
         </w:rPr>
       </w:pPr>
-      <w:r>
+    </w:p>
+    <w:p>
+      <w:pPr>
+        <w:rPr>
+          <w:lang w:eastAsia="en-GB"/>
+        </w:rPr>
+      </w:pPr>
+    </w:p>
+    <w:p>
+      <w:pPr>
+        <w:rPr>
+          <w:lang w:eastAsia="en-GB"/>
+        </w:rPr>
+      </w:pPr>
+    </w:p>
+    <w:p>
+      <w:pPr>
+        <w:pStyle w:val="Heading2"/>
         <w:rPr>
           <w:noProof/>
           <w:lang w:eastAsia="en-GB"/>
         </w:rPr>
-        <w:t>Error 4 – Currently Unknown</w:t>
+      </w:pPr>
+      <w:r>
+        <w:rPr>
+          <w:noProof/>
+          <w:lang w:eastAsia="en-GB"/>
+        </w:rPr>
+        <w:lastRenderedPageBreak/>
+        <w:t xml:space="preserve">Error 4 </w:t>
+      </w:r>
+    </w:p>
+    <w:p>
+      <w:pPr>
+        <w:pStyle w:val="NoSpacing"/>
+        <w:rPr>
+          <w:lang w:eastAsia="en-GB"/>
+        </w:rPr>
+      </w:pPr>
+    </w:p>
+    <w:p>
+      <w:pPr>
+        <w:pStyle w:val="NoSpacing"/>
+        <w:rPr>
+          <w:lang w:eastAsia="en-GB"/>
+        </w:rPr>
+      </w:pPr>
+      <w:r>
+        <w:rPr>
+          <w:lang w:eastAsia="en-GB"/>
+        </w:rPr>
+        <w:t xml:space="preserve">Currently trying to fix an issue with the button except for some reason it doesn’t want to change to a button with visible text displaying “Send Message”.  Instead it’s a box filled with colour and when you hover over it, the colour changes to pink. This button was originally an input but it wouldn’t register an “send” function meaning no one would receive this message. </w:t>
+      </w:r>
+    </w:p>
+    <w:p>
+      <w:pPr>
+        <w:pStyle w:val="NoSpacing"/>
+        <w:rPr>
+          <w:lang w:eastAsia="en-GB"/>
+        </w:rPr>
+      </w:pPr>
+      <w:r>
+        <w:rPr>
+          <w:lang w:eastAsia="en-GB"/>
+        </w:rPr>
+        <w:drawing>
+          <wp:inline distT="0" distB="0" distL="0" distR="0" wp14:anchorId="029F56AC" wp14:editId="497F95DE">
+            <wp:extent cx="5731510" cy="2104003"/>
+            <wp:effectExtent l="0" t="0" r="2540" b="0"/>
+            <wp:docPr id="47" name="Picture 47"/>
+            <wp:cNvGraphicFramePr>
+              <a:graphicFrameLocks xmlns:a="http://schemas.openxmlformats.org/drawingml/2006/main" noChangeAspect="1"/>
+            </wp:cNvGraphicFramePr>
+            <a:graphic xmlns:a="http://schemas.openxmlformats.org/drawingml/2006/main">
+              <a:graphicData uri="http://schemas.openxmlformats.org/drawingml/2006/picture">
+                <pic:pic xmlns:pic="http://schemas.openxmlformats.org/drawingml/2006/picture">
+                  <pic:nvPicPr>
+                    <pic:cNvPr id="0" name=""/>
+                    <pic:cNvPicPr/>
+                  </pic:nvPicPr>
+                  <pic:blipFill>
+                    <a:blip r:embed="rId26"/>
+                    <a:stretch>
+                      <a:fillRect/>
+                    </a:stretch>
+                  </pic:blipFill>
+                  <pic:spPr>
+                    <a:xfrm>
+                      <a:off x="0" y="0"/>
+                      <a:ext cx="5731510" cy="2104003"/>
+                    </a:xfrm>
+                    <a:prstGeom prst="rect">
+                      <a:avLst/>
+                    </a:prstGeom>
+                  </pic:spPr>
+                </pic:pic>
+              </a:graphicData>
+            </a:graphic>
+          </wp:inline>
+        </w:drawing>
+      </w:r>
+    </w:p>
+    <w:p>
+      <w:pPr>
+        <w:pStyle w:val="NoSpacing"/>
+        <w:rPr>
+          <w:lang w:eastAsia="en-GB"/>
+        </w:rPr>
+      </w:pPr>
+    </w:p>
+    <w:p>
+      <w:pPr>
+        <w:pStyle w:val="NoSpacing"/>
+        <w:rPr>
+          <w:lang w:eastAsia="en-GB"/>
+        </w:rPr>
+      </w:pPr>
+      <w:r>
+        <w:rPr>
+          <w:lang w:eastAsia="en-GB"/>
+        </w:rPr>
+        <w:drawing>
+          <wp:inline distT="0" distB="0" distL="0" distR="0" wp14:anchorId="336D8286" wp14:editId="11BB47C0">
+            <wp:extent cx="5731510" cy="3011492"/>
+            <wp:effectExtent l="0" t="0" r="2540" b="0"/>
+            <wp:docPr id="54" name="Picture 54"/>
+            <wp:cNvGraphicFramePr>
+              <a:graphicFrameLocks xmlns:a="http://schemas.openxmlformats.org/drawingml/2006/main" noChangeAspect="1"/>
+            </wp:cNvGraphicFramePr>
+            <a:graphic xmlns:a="http://schemas.openxmlformats.org/drawingml/2006/main">
+              <a:graphicData uri="http://schemas.openxmlformats.org/drawingml/2006/picture">
+                <pic:pic xmlns:pic="http://schemas.openxmlformats.org/drawingml/2006/picture">
+                  <pic:nvPicPr>
+                    <pic:cNvPr id="0" name=""/>
+                    <pic:cNvPicPr/>
+                  </pic:nvPicPr>
+                  <pic:blipFill>
+                    <a:blip r:embed="rId27"/>
+                    <a:stretch>
+                      <a:fillRect/>
+                    </a:stretch>
+                  </pic:blipFill>
+                  <pic:spPr>
+                    <a:xfrm>
+                      <a:off x="0" y="0"/>
+                      <a:ext cx="5731510" cy="3011492"/>
+                    </a:xfrm>
+                    <a:prstGeom prst="rect">
+                      <a:avLst/>
+                    </a:prstGeom>
+                  </pic:spPr>
+                </pic:pic>
+              </a:graphicData>
+            </a:graphic>
+          </wp:inline>
+        </w:drawing>
+      </w:r>
+    </w:p>
+    <w:p>
+      <w:pPr>
+        <w:pStyle w:val="NoSpacing"/>
+      </w:pPr>
+    </w:p>
+    <w:p>
+      <w:pPr>
+        <w:pStyle w:val="NoSpacing"/>
+      </w:pPr>
+    </w:p>
+    <w:p>
+      <w:pPr>
+        <w:pStyle w:val="NoSpacing"/>
+      </w:pPr>
+    </w:p>
+    <w:p>
+      <w:pPr>
+        <w:pStyle w:val="NoSpacing"/>
+      </w:pPr>
+    </w:p>
+    <w:p>
+      <w:pPr>
+        <w:pStyle w:val="NoSpacing"/>
+      </w:pPr>
+    </w:p>
+    <w:p>
+      <w:pPr>
+        <w:pStyle w:val="NoSpacing"/>
+      </w:pPr>
+    </w:p>
+    <w:p>
+      <w:pPr>
+        <w:pStyle w:val="NoSpacing"/>
+      </w:pPr>
+    </w:p>
+    <w:p>
+      <w:pPr>
+        <w:pStyle w:val="NoSpacing"/>
+      </w:pPr>
+    </w:p>
+    <w:p>
+      <w:pPr>
+        <w:pStyle w:val="NoSpacing"/>
+      </w:pPr>
+    </w:p>
+    <w:p>
+      <w:pPr>
+        <w:pStyle w:val="NoSpacing"/>
+      </w:pPr>
+    </w:p>
+    <w:p>
+      <w:pPr>
+        <w:pStyle w:val="NoSpacing"/>
+      </w:pPr>
+    </w:p>
+    <w:p>
+      <w:pPr>
+        <w:pStyle w:val="NoSpacing"/>
+      </w:pPr>
+    </w:p>
+    <w:p>
+      <w:pPr>
+        <w:pStyle w:val="NoSpacing"/>
+        <w:rPr>
+          <w:lang w:eastAsia="en-GB"/>
+        </w:rPr>
+      </w:pPr>
+    </w:p>
+    <w:p>
+      <w:pPr>
+        <w:pStyle w:val="NoSpacing"/>
+        <w:rPr>
+          <w:lang w:eastAsia="en-GB"/>
+        </w:rPr>
+      </w:pPr>
+      <w:r>
+        <w:rPr>
+          <w:lang w:eastAsia="en-GB"/>
+        </w:rPr>
+        <w:lastRenderedPageBreak/>
+        <w:t>Meanwhile after I changed it to a button all text disappeared and only the colour filled box remained. This is the .CSS of the button</w:t>
+      </w:r>
+    </w:p>
+    <w:p>
+      <w:pPr>
+        <w:pStyle w:val="NoSpacing"/>
+        <w:rPr>
+          <w:lang w:eastAsia="en-GB"/>
+        </w:rPr>
+      </w:pPr>
+    </w:p>
+    <w:p>
+      <w:pPr>
+        <w:pStyle w:val="NoSpacing"/>
+        <w:rPr>
+          <w:lang w:eastAsia="en-GB"/>
+        </w:rPr>
+      </w:pPr>
+      <w:r>
+        <w:rPr>
+          <w:lang w:eastAsia="en-GB"/>
+        </w:rPr>
+        <w:drawing>
+          <wp:inline distT="0" distB="0" distL="0" distR="0" wp14:anchorId="5E07E3B1" wp14:editId="17F1552C">
+            <wp:extent cx="4572000" cy="4879731"/>
+            <wp:effectExtent l="0" t="0" r="0" b="0"/>
+            <wp:docPr id="52" name="Picture 52"/>
+            <wp:cNvGraphicFramePr>
+              <a:graphicFrameLocks xmlns:a="http://schemas.openxmlformats.org/drawingml/2006/main" noChangeAspect="1"/>
+            </wp:cNvGraphicFramePr>
+            <a:graphic xmlns:a="http://schemas.openxmlformats.org/drawingml/2006/main">
+              <a:graphicData uri="http://schemas.openxmlformats.org/drawingml/2006/picture">
+                <pic:pic xmlns:pic="http://schemas.openxmlformats.org/drawingml/2006/picture">
+                  <pic:nvPicPr>
+                    <pic:cNvPr id="0" name=""/>
+                    <pic:cNvPicPr/>
+                  </pic:nvPicPr>
+                  <pic:blipFill>
+                    <a:blip r:embed="rId28"/>
+                    <a:stretch>
+                      <a:fillRect/>
+                    </a:stretch>
+                  </pic:blipFill>
+                  <pic:spPr>
+                    <a:xfrm>
+                      <a:off x="0" y="0"/>
+                      <a:ext cx="4575112" cy="4883052"/>
+                    </a:xfrm>
+                    <a:prstGeom prst="rect">
+                      <a:avLst/>
+                    </a:prstGeom>
+                  </pic:spPr>
+                </pic:pic>
+              </a:graphicData>
+            </a:graphic>
+          </wp:inline>
+        </w:drawing>
+      </w:r>
+    </w:p>
+    <w:p>
+      <w:pPr>
+        <w:pStyle w:val="NoSpacing"/>
+        <w:rPr>
+          <w:lang w:eastAsia="en-GB"/>
+        </w:rPr>
+      </w:pPr>
+    </w:p>
+    <w:p>
+      <w:pPr>
+        <w:pStyle w:val="NoSpacing"/>
+        <w:rPr>
+          <w:lang w:eastAsia="en-GB"/>
+        </w:rPr>
+      </w:pPr>
+      <w:r>
+        <w:rPr>
+          <w:lang w:eastAsia="en-GB"/>
+        </w:rPr>
+        <w:drawing>
+          <wp:inline distT="0" distB="0" distL="0" distR="0" wp14:anchorId="11B7036E" wp14:editId="350B4743">
+            <wp:extent cx="5866544" cy="2525914"/>
+            <wp:effectExtent l="0" t="0" r="1270" b="8255"/>
+            <wp:docPr id="53" name="Picture 53"/>
+            <wp:cNvGraphicFramePr>
+              <a:graphicFrameLocks xmlns:a="http://schemas.openxmlformats.org/drawingml/2006/main" noChangeAspect="1"/>
+            </wp:cNvGraphicFramePr>
+            <a:graphic xmlns:a="http://schemas.openxmlformats.org/drawingml/2006/main">
+              <a:graphicData uri="http://schemas.openxmlformats.org/drawingml/2006/picture">
+                <pic:pic xmlns:pic="http://schemas.openxmlformats.org/drawingml/2006/picture">
+                  <pic:nvPicPr>
+                    <pic:cNvPr id="0" name=""/>
+                    <pic:cNvPicPr/>
+                  </pic:nvPicPr>
+                  <pic:blipFill>
+                    <a:blip r:embed="rId29"/>
+                    <a:stretch>
+                      <a:fillRect/>
+                    </a:stretch>
+                  </pic:blipFill>
+                  <pic:spPr>
+                    <a:xfrm>
+                      <a:off x="0" y="0"/>
+                      <a:ext cx="5880902" cy="2532096"/>
+                    </a:xfrm>
+                    <a:prstGeom prst="rect">
+                      <a:avLst/>
+                    </a:prstGeom>
+                  </pic:spPr>
+                </pic:pic>
+              </a:graphicData>
+            </a:graphic>
+          </wp:inline>
+        </w:drawing>
+      </w:r>
+    </w:p>
+    <w:p>
+      <w:pPr>
+        <w:pStyle w:val="NoSpacing"/>
+        <w:rPr>
+          <w:lang w:eastAsia="en-GB"/>
+        </w:rPr>
+      </w:pPr>
+    </w:p>
+    <w:p>
+      <w:pPr>
+        <w:pStyle w:val="NoSpacing"/>
+        <w:rPr>
+          <w:lang w:eastAsia="en-GB"/>
+        </w:rPr>
+      </w:pPr>
+      <w:r>
+        <w:rPr>
+          <w:lang w:eastAsia="en-GB"/>
+        </w:rPr>
+        <w:t xml:space="preserve">This is what would remain after the .CSS file has been changed. The button’s container </w:t>
       </w:r>
       <w:bookmarkStart w:id="0" w:name="_GoBack"/>
       <w:bookmarkEnd w:id="0"/>
+      <w:r>
+        <w:rPr>
+          <w:lang w:eastAsia="en-GB"/>
+        </w:rPr>
+        <w:t>filled with colour.</w:t>
+      </w:r>
     </w:p>
     <w:sectPr>
       <w:pgSz w:w="11906" w:h="16838"/>
@@ -7137,7 +7540,7 @@
   <a:extraClrSchemeLst/>
   <a:extLst>
     <a:ext uri="{05A4C25C-085E-4340-85A3-A5531E510DB2}">
-      <thm15:themeFamily xmlns:thm15="http://schemas.microsoft.com/office/thememl/2012/main" xmlns="" name="Office Theme" id="{62F939B6-93AF-4DB8-9C6B-D6C7DFDC589F}" vid="{4A3C46E8-61CC-4603-A589-7422A47A8E4A}"/>
+      <thm15:themeFamily xmlns="" xmlns:thm15="http://schemas.microsoft.com/office/thememl/2012/main" name="Office Theme" id="{62F939B6-93AF-4DB8-9C6B-D6C7DFDC589F}" vid="{4A3C46E8-61CC-4603-A589-7422A47A8E4A}"/>
     </a:ext>
   </a:extLst>
 </a:theme>
@@ -7155,15 +7558,6 @@
 </file>
 
 <file path=customXml/item2.xml><?xml version="1.0" encoding="utf-8"?>
-<?mso-contentType ?>
-<FormTemplates xmlns="http://schemas.microsoft.com/sharepoint/v3/contenttype/forms">
-  <Display>DocumentLibraryForm</Display>
-  <Edit>DocumentLibraryForm</Edit>
-  <New>DocumentLibraryForm</New>
-</FormTemplates>
-</file>
-
-<file path=customXml/item3.xml><?xml version="1.0" encoding="utf-8"?>
 <ct:contentTypeSchema xmlns:ct="http://schemas.microsoft.com/office/2006/metadata/contentType" xmlns:ma="http://schemas.microsoft.com/office/2006/metadata/properties/metaAttributes" ct:_="" ma:_="" ma:contentTypeName="Document" ma:contentTypeID="0x010100C84DC680B5023B458E2185442DA925CB" ma:contentTypeVersion="11" ma:contentTypeDescription="Create a new document." ma:contentTypeScope="" ma:versionID="2cbcf335d6235d20173f597d06ee5c86">
   <xsd:schema xmlns:xsd="http://www.w3.org/2001/XMLSchema" xmlns:xs="http://www.w3.org/2001/XMLSchema" xmlns:p="http://schemas.microsoft.com/office/2006/metadata/properties" xmlns:ns3="72598a83-50fc-4cfb-8f9a-2636b78b77c7" xmlns:ns4="11e4452e-81bf-477c-87c3-f36ab5751c9c" targetNamespace="http://schemas.microsoft.com/office/2006/metadata/properties" ma:root="true" ma:fieldsID="de2663da091d446047f2a0c80efa0d11" ns3:_="" ns4:_="">
     <xsd:import namespace="72598a83-50fc-4cfb-8f9a-2636b78b77c7"/>
@@ -7374,6 +7768,15 @@
 </ct:contentTypeSchema>
 </file>
 
+<file path=customXml/item3.xml><?xml version="1.0" encoding="utf-8"?>
+<?mso-contentType ?>
+<FormTemplates xmlns="http://schemas.microsoft.com/sharepoint/v3/contenttype/forms">
+  <Display>DocumentLibraryForm</Display>
+  <Edit>DocumentLibraryForm</Edit>
+  <New>DocumentLibraryForm</New>
+</FormTemplates>
+</file>
+
 <file path=customXml/item4.xml><?xml version="1.0" encoding="utf-8"?>
 <p:properties xmlns:p="http://schemas.microsoft.com/office/2006/metadata/properties" xmlns:xsi="http://www.w3.org/2001/XMLSchema-instance" xmlns:pc="http://schemas.microsoft.com/office/infopath/2007/PartnerControls">
   <documentManagement/>
@@ -7393,14 +7796,6 @@
 </file>
 
 <file path=customXml/itemProps2.xml><?xml version="1.0" encoding="utf-8"?>
-<ds:datastoreItem xmlns:ds="http://schemas.openxmlformats.org/officeDocument/2006/customXml" ds:itemID="{001CD018-8CA4-405E-AE8D-E556F18DDE7D}">
-  <ds:schemaRefs>
-    <ds:schemaRef ds:uri="http://schemas.microsoft.com/sharepoint/v3/contenttype/forms"/>
-  </ds:schemaRefs>
-</ds:datastoreItem>
-</file>
-
-<file path=customXml/itemProps3.xml><?xml version="1.0" encoding="utf-8"?>
 <ds:datastoreItem xmlns:ds="http://schemas.openxmlformats.org/officeDocument/2006/customXml" ds:itemID="{9B916764-1EDB-42AE-847F-FBA24BCB998C}">
   <ds:schemaRefs>
     <ds:schemaRef ds:uri="http://schemas.microsoft.com/office/2006/metadata/contentType"/>
@@ -7419,6 +7814,14 @@
 </ds:datastoreItem>
 </file>
 
+<file path=customXml/itemProps3.xml><?xml version="1.0" encoding="utf-8"?>
+<ds:datastoreItem xmlns:ds="http://schemas.openxmlformats.org/officeDocument/2006/customXml" ds:itemID="{001CD018-8CA4-405E-AE8D-E556F18DDE7D}">
+  <ds:schemaRefs>
+    <ds:schemaRef ds:uri="http://schemas.microsoft.com/sharepoint/v3/contenttype/forms"/>
+  </ds:schemaRefs>
+</ds:datastoreItem>
+</file>
+
 <file path=customXml/itemProps4.xml><?xml version="1.0" encoding="utf-8"?>
 <ds:datastoreItem xmlns:ds="http://schemas.openxmlformats.org/officeDocument/2006/customXml" ds:itemID="{B259929D-C826-462B-ADAE-BC87812F9B7F}">
   <ds:schemaRefs>
@@ -7429,7 +7832,7 @@
 </file>
 
 <file path=customXml/itemProps5.xml><?xml version="1.0" encoding="utf-8"?>
-<ds:datastoreItem xmlns:ds="http://schemas.openxmlformats.org/officeDocument/2006/customXml" ds:itemID="{9D07F861-73CB-4E01-8347-02A799A1C7D0}">
+<ds:datastoreItem xmlns:ds="http://schemas.openxmlformats.org/officeDocument/2006/customXml" ds:itemID="{750062FF-CBC8-4D09-956D-C9B5093E9948}">
   <ds:schemaRefs>
     <ds:schemaRef ds:uri="http://schemas.openxmlformats.org/officeDocument/2006/bibliography"/>
   </ds:schemaRefs>

</xml_diff>